<commit_message>
First Version of system requirments
</commit_message>
<xml_diff>
--- a/CMPT-2276 LAB 2/SLS_SystemRequirements.docx
+++ b/CMPT-2276 LAB 2/SLS_SystemRequirements.docx
@@ -25,164 +25,6 @@
         </w:rPr>
         <w:t>System Requirements (EARS Syntax):</w:t>
       </w:r>
-    </w:p>
-    <w:p>
-      <w:pPr>
-        <w:spacing w:after="120"/>
-        <w:rPr>
-          <w:rFonts w:ascii="Arial" w:hAnsi="Arial" w:cs="Arial"/>
-        </w:rPr>
-      </w:pPr>
-      <w:r>
-        <w:rPr>
-          <w:rFonts w:ascii="Arial" w:hAnsi="Arial" w:cs="Arial"/>
-        </w:rPr>
-        <w:t>Ruleset:</w:t>
-      </w:r>
-    </w:p>
-    <w:p>
-      <w:pPr>
-        <w:spacing w:after="120"/>
-        <w:rPr>
-          <w:rFonts w:ascii="Arial" w:hAnsi="Arial" w:cs="Arial"/>
-        </w:rPr>
-      </w:pPr>
-      <w:r>
-        <w:rPr>
-          <w:rFonts w:ascii="Arial" w:hAnsi="Arial" w:cs="Arial"/>
-        </w:rPr>
-        <w:t> The clauses of a requirement written in EARS always appear in the same order. The basic</w:t>
-      </w:r>
-    </w:p>
-    <w:p>
-      <w:pPr>
-        <w:spacing w:after="120"/>
-        <w:rPr>
-          <w:rFonts w:ascii="Arial" w:hAnsi="Arial" w:cs="Arial"/>
-        </w:rPr>
-      </w:pPr>
-      <w:r>
-        <w:rPr>
-          <w:rFonts w:ascii="Arial" w:hAnsi="Arial" w:cs="Arial"/>
-        </w:rPr>
-        <w:t>structure of an EARS requirement is:</w:t>
-      </w:r>
-    </w:p>
-    <w:p>
-      <w:pPr>
-        <w:spacing w:after="120"/>
-        <w:rPr>
-          <w:rFonts w:ascii="Arial" w:hAnsi="Arial" w:cs="Arial"/>
-        </w:rPr>
-      </w:pPr>
-      <w:r>
-        <w:rPr>
-          <w:rFonts w:ascii="Arial" w:hAnsi="Arial" w:cs="Arial"/>
-        </w:rPr>
-        <w:t>While &lt;optional pre-condition&gt;, when &lt;optional trigger&gt;, the</w:t>
-      </w:r>
-      <w:r>
-        <w:rPr>
-          <w:rFonts w:ascii="Arial" w:hAnsi="Arial" w:cs="Arial"/>
-        </w:rPr>
-        <w:t xml:space="preserve"> </w:t>
-      </w:r>
-      <w:r>
-        <w:rPr>
-          <w:rFonts w:ascii="Arial" w:hAnsi="Arial" w:cs="Arial"/>
-        </w:rPr>
-        <w:t>&lt;system name&gt; shall &lt;system response&gt;</w:t>
-      </w:r>
-    </w:p>
-    <w:p>
-      <w:pPr>
-        <w:spacing w:after="120"/>
-        <w:rPr>
-          <w:rFonts w:ascii="Arial" w:hAnsi="Arial" w:cs="Arial"/>
-        </w:rPr>
-      </w:pPr>
-      <w:r>
-        <w:rPr>
-          <w:rFonts w:ascii="Arial" w:hAnsi="Arial" w:cs="Arial"/>
-        </w:rPr>
-        <w:t> A requirement must have:</w:t>
-      </w:r>
-    </w:p>
-    <w:p>
-      <w:pPr>
-        <w:spacing w:after="120"/>
-        <w:rPr>
-          <w:rFonts w:ascii="Arial" w:hAnsi="Arial" w:cs="Arial"/>
-        </w:rPr>
-      </w:pPr>
-      <w:r>
-        <w:rPr>
-          <w:rFonts w:ascii="Arial" w:hAnsi="Arial" w:cs="Arial"/>
-        </w:rPr>
-        <w:t> Zero or many preconditions</w:t>
-      </w:r>
-    </w:p>
-    <w:p>
-      <w:pPr>
-        <w:spacing w:after="120"/>
-        <w:rPr>
-          <w:rFonts w:ascii="Arial" w:hAnsi="Arial" w:cs="Arial"/>
-        </w:rPr>
-      </w:pPr>
-      <w:r>
-        <w:rPr>
-          <w:rFonts w:ascii="Arial" w:hAnsi="Arial" w:cs="Arial"/>
-        </w:rPr>
-        <w:t> Zero or one trigger</w:t>
-      </w:r>
-    </w:p>
-    <w:p>
-      <w:pPr>
-        <w:spacing w:after="120"/>
-        <w:rPr>
-          <w:rFonts w:ascii="Arial" w:hAnsi="Arial" w:cs="Arial"/>
-        </w:rPr>
-      </w:pPr>
-      <w:r>
-        <w:rPr>
-          <w:rFonts w:ascii="Arial" w:hAnsi="Arial" w:cs="Arial"/>
-        </w:rPr>
-        <w:t> One system name</w:t>
-      </w:r>
-    </w:p>
-    <w:p>
-      <w:pPr>
-        <w:spacing w:after="120"/>
-        <w:rPr>
-          <w:rFonts w:ascii="Arial" w:hAnsi="Arial" w:cs="Arial"/>
-        </w:rPr>
-      </w:pPr>
-      <w:r>
-        <w:rPr>
-          <w:rFonts w:ascii="Arial" w:hAnsi="Arial" w:cs="Arial"/>
-        </w:rPr>
-        <w:t> One or many system</w:t>
-      </w:r>
-      <w:r>
-        <w:rPr>
-          <w:rFonts w:ascii="Arial" w:hAnsi="Arial" w:cs="Arial"/>
-        </w:rPr>
-        <w:t>s</w:t>
-      </w:r>
-      <w:r>
-        <w:rPr>
-          <w:rFonts w:ascii="Arial" w:hAnsi="Arial" w:cs="Arial"/>
-        </w:rPr>
-        <w:t xml:space="preserve"> responses</w:t>
-      </w:r>
-    </w:p>
-    <w:p>
-      <w:pPr>
-        <w:spacing w:after="120"/>
-        <w:rPr>
-          <w:rFonts w:ascii="Arial" w:hAnsi="Arial" w:cs="Arial"/>
-        </w:rPr>
-      </w:pPr>
     </w:p>
     <w:p>
       <w:pPr>
@@ -272,8 +114,28 @@
         <w:rPr>
           <w:rFonts w:ascii="Arial" w:hAnsi="Arial" w:cs="Arial"/>
         </w:rPr>
-        <w:t>The Safe Life for Seniors system shall &lt;&gt;.</w:t>
-      </w:r>
+        <w:t xml:space="preserve">The Safe Life for Seniors system shall </w:t>
+      </w:r>
+      <w:r>
+        <w:rPr>
+          <w:rFonts w:ascii="Arial" w:hAnsi="Arial" w:cs="Arial"/>
+        </w:rPr>
+        <w:t>monitor the house 24/7</w:t>
+      </w:r>
+      <w:r>
+        <w:rPr>
+          <w:rFonts w:ascii="Arial" w:hAnsi="Arial" w:cs="Arial"/>
+        </w:rPr>
+        <w:t>.</w:t>
+      </w:r>
+    </w:p>
+    <w:p>
+      <w:pPr>
+        <w:spacing w:after="120"/>
+        <w:rPr>
+          <w:rFonts w:ascii="Arial" w:hAnsi="Arial" w:cs="Arial"/>
+        </w:rPr>
+      </w:pPr>
     </w:p>
     <w:p>
       <w:pPr>
@@ -373,7 +235,19 @@
         <w:rPr>
           <w:rFonts w:ascii="Arial" w:hAnsi="Arial" w:cs="Arial"/>
         </w:rPr>
-        <w:t xml:space="preserve">While &lt;&gt;, the Safe Life for Seniors </w:t>
+        <w:t xml:space="preserve">While </w:t>
+      </w:r>
+      <w:r>
+        <w:rPr>
+          <w:rFonts w:ascii="Arial" w:hAnsi="Arial" w:cs="Arial"/>
+        </w:rPr>
+        <w:t>the senior has their phone on them</w:t>
+      </w:r>
+      <w:r>
+        <w:rPr>
+          <w:rFonts w:ascii="Arial" w:hAnsi="Arial" w:cs="Arial"/>
+        </w:rPr>
+        <w:t xml:space="preserve">, the Safe Life for Seniors </w:t>
       </w:r>
       <w:r>
         <w:rPr>
@@ -385,7 +259,13 @@
         <w:rPr>
           <w:rFonts w:ascii="Arial" w:hAnsi="Arial" w:cs="Arial"/>
         </w:rPr>
-        <w:t>ystem shall &lt;&gt;</w:t>
+        <w:t xml:space="preserve">ystem shall </w:t>
+      </w:r>
+      <w:r>
+        <w:rPr>
+          <w:rFonts w:ascii="Arial" w:hAnsi="Arial" w:cs="Arial"/>
+        </w:rPr>
+        <w:t>track their location</w:t>
       </w:r>
       <w:r>
         <w:rPr>
@@ -393,6 +273,16 @@
         </w:rPr>
         <w:t>.</w:t>
       </w:r>
+    </w:p>
+    <w:p>
+      <w:pPr>
+        <w:spacing w:after="120"/>
+        <w:rPr>
+          <w:rFonts w:ascii="Arial" w:hAnsi="Arial" w:cs="Arial"/>
+          <w:sz w:val="18"/>
+          <w:szCs w:val="18"/>
+        </w:rPr>
+      </w:pPr>
     </w:p>
     <w:p>
       <w:pPr>
@@ -482,7 +372,31 @@
         <w:rPr>
           <w:rFonts w:ascii="Arial" w:hAnsi="Arial" w:cs="Arial"/>
         </w:rPr>
-        <w:t>When &lt;&gt;, the Safe Life for Seniors system shall &lt;&gt;.</w:t>
+        <w:t xml:space="preserve">When </w:t>
+      </w:r>
+      <w:r>
+        <w:rPr>
+          <w:rFonts w:ascii="Arial" w:hAnsi="Arial" w:cs="Arial"/>
+        </w:rPr>
+        <w:t>“SOS” button is pressed</w:t>
+      </w:r>
+      <w:r>
+        <w:rPr>
+          <w:rFonts w:ascii="Arial" w:hAnsi="Arial" w:cs="Arial"/>
+        </w:rPr>
+        <w:t>, the Safe Life for Seniors system shall</w:t>
+      </w:r>
+      <w:r>
+        <w:rPr>
+          <w:rFonts w:ascii="Arial" w:hAnsi="Arial" w:cs="Arial"/>
+        </w:rPr>
+        <w:t xml:space="preserve"> contact all emergency personnel</w:t>
+      </w:r>
+      <w:r>
+        <w:rPr>
+          <w:rFonts w:ascii="Arial" w:hAnsi="Arial" w:cs="Arial"/>
+        </w:rPr>
+        <w:t>.</w:t>
       </w:r>
     </w:p>
     <w:p>
@@ -522,7 +436,21 @@
         <w:rPr>
           <w:rFonts w:ascii="Arial" w:hAnsi="Arial" w:cs="Arial"/>
         </w:rPr>
-        <w:t>include the specified feature and are denoted by the keyword “Where”.</w:t>
+        <w:t>include the specified feature and are denoted by the keyword “</w:t>
+      </w:r>
+      <w:proofErr w:type="gramStart"/>
+      <w:r>
+        <w:rPr>
+          <w:rFonts w:ascii="Arial" w:hAnsi="Arial" w:cs="Arial"/>
+        </w:rPr>
+        <w:t>Where</w:t>
+      </w:r>
+      <w:proofErr w:type="gramEnd"/>
+      <w:r>
+        <w:rPr>
+          <w:rFonts w:ascii="Arial" w:hAnsi="Arial" w:cs="Arial"/>
+        </w:rPr>
+        <w:t>”.</w:t>
       </w:r>
     </w:p>
     <w:p>
@@ -573,16 +501,32 @@
         <w:rPr>
           <w:rFonts w:ascii="Arial" w:hAnsi="Arial" w:cs="Arial"/>
         </w:rPr>
-        <w:t>Where &lt;&gt;, the Safe Life for Seniors system shall &lt;&gt;.</w:t>
-      </w:r>
-    </w:p>
-    <w:p>
-      <w:pPr>
-        <w:spacing w:after="120"/>
-        <w:rPr>
-          <w:rFonts w:ascii="Arial" w:hAnsi="Arial" w:cs="Arial"/>
-        </w:rPr>
-      </w:pPr>
+        <w:t xml:space="preserve">Where </w:t>
+      </w:r>
+      <w:r>
+        <w:rPr>
+          <w:rFonts w:ascii="Arial" w:hAnsi="Arial" w:cs="Arial"/>
+        </w:rPr>
+        <w:t>cameras are installed</w:t>
+      </w:r>
+      <w:r>
+        <w:rPr>
+          <w:rFonts w:ascii="Arial" w:hAnsi="Arial" w:cs="Arial"/>
+        </w:rPr>
+        <w:t>, the Safe Life for Seniors system shall</w:t>
+      </w:r>
+      <w:r>
+        <w:rPr>
+          <w:rFonts w:ascii="Arial" w:hAnsi="Arial" w:cs="Arial"/>
+        </w:rPr>
+        <w:t xml:space="preserve"> monitor suspicious movements</w:t>
+      </w:r>
+      <w:r>
+        <w:rPr>
+          <w:rFonts w:ascii="Arial" w:hAnsi="Arial" w:cs="Arial"/>
+        </w:rPr>
+        <w:t>.</w:t>
+      </w:r>
     </w:p>
     <w:p>
       <w:pPr>
@@ -637,7 +581,13 @@
         <w:rPr>
           <w:rFonts w:ascii="Arial" w:hAnsi="Arial" w:cs="Arial"/>
         </w:rPr>
-        <w:t>required system response to undesired situations and are denoted by the keywords</w:t>
+        <w:t xml:space="preserve">required system response to undesired situations and are denoted by the </w:t>
+      </w:r>
+      <w:r>
+        <w:rPr>
+          <w:rFonts w:ascii="Arial" w:hAnsi="Arial" w:cs="Arial"/>
+        </w:rPr>
+        <w:t>keywords.</w:t>
       </w:r>
     </w:p>
     <w:p>
@@ -714,7 +664,31 @@
         <w:rPr>
           <w:rFonts w:ascii="Arial" w:hAnsi="Arial" w:cs="Arial"/>
         </w:rPr>
-        <w:t>If &lt;&gt;, then the Safe Life for Seniors system shall &lt;&gt;.</w:t>
+        <w:t xml:space="preserve">If </w:t>
+      </w:r>
+      <w:r>
+        <w:rPr>
+          <w:rFonts w:ascii="Arial" w:hAnsi="Arial" w:cs="Arial"/>
+        </w:rPr>
+        <w:t>there is no more money in their account to order delivery</w:t>
+      </w:r>
+      <w:r>
+        <w:rPr>
+          <w:rFonts w:ascii="Arial" w:hAnsi="Arial" w:cs="Arial"/>
+        </w:rPr>
+        <w:t xml:space="preserve">, then the Safe Life for Seniors system shall </w:t>
+      </w:r>
+      <w:r>
+        <w:rPr>
+          <w:rFonts w:ascii="Arial" w:hAnsi="Arial" w:cs="Arial"/>
+        </w:rPr>
+        <w:t>contact the senior and their emergency contacts</w:t>
+      </w:r>
+      <w:r>
+        <w:rPr>
+          <w:rFonts w:ascii="Arial" w:hAnsi="Arial" w:cs="Arial"/>
+        </w:rPr>
+        <w:t>.</w:t>
       </w:r>
     </w:p>
     <w:p>
@@ -800,16 +774,8 @@
         <w:rPr>
           <w:rFonts w:ascii="Arial" w:hAnsi="Arial" w:cs="Arial"/>
         </w:rPr>
-        <w:t>.</w:t>
-      </w:r>
-    </w:p>
-    <w:p>
-      <w:pPr>
-        <w:spacing w:after="120"/>
-        <w:rPr>
-          <w:rFonts w:ascii="Arial" w:hAnsi="Arial" w:cs="Arial"/>
-        </w:rPr>
-      </w:pPr>
+        <w:t xml:space="preserve"> </w:t>
+      </w:r>
       <w:r>
         <w:rPr>
           <w:rFonts w:ascii="Arial" w:hAnsi="Arial" w:cs="Arial"/>
@@ -847,7 +813,43 @@
         <w:rPr>
           <w:rFonts w:ascii="Arial" w:hAnsi="Arial" w:cs="Arial"/>
         </w:rPr>
-        <w:t>While &lt;&gt;, when &lt;&gt;, the Safe Life for Seniors system shall &lt;&gt;.</w:t>
+        <w:t xml:space="preserve">While </w:t>
+      </w:r>
+      <w:r>
+        <w:rPr>
+          <w:rFonts w:ascii="Arial" w:hAnsi="Arial" w:cs="Arial"/>
+        </w:rPr>
+        <w:t>the senior is close to their home</w:t>
+      </w:r>
+      <w:r>
+        <w:rPr>
+          <w:rFonts w:ascii="Arial" w:hAnsi="Arial" w:cs="Arial"/>
+        </w:rPr>
+        <w:t xml:space="preserve">, when </w:t>
+      </w:r>
+      <w:r>
+        <w:rPr>
+          <w:rFonts w:ascii="Arial" w:hAnsi="Arial" w:cs="Arial"/>
+        </w:rPr>
+        <w:t>they press the unlock button on the app</w:t>
+      </w:r>
+      <w:r>
+        <w:rPr>
+          <w:rFonts w:ascii="Arial" w:hAnsi="Arial" w:cs="Arial"/>
+        </w:rPr>
+        <w:t xml:space="preserve"> the Safe Life for Seniors system shall </w:t>
+      </w:r>
+      <w:r>
+        <w:rPr>
+          <w:rFonts w:ascii="Arial" w:hAnsi="Arial" w:cs="Arial"/>
+        </w:rPr>
+        <w:t>unlock their front door</w:t>
+      </w:r>
+      <w:r>
+        <w:rPr>
+          <w:rFonts w:ascii="Arial" w:hAnsi="Arial" w:cs="Arial"/>
+        </w:rPr>
+        <w:t>.</w:t>
       </w:r>
     </w:p>
     <w:sectPr>

</xml_diff>